<commit_message>
Add OOP principles outline to project 1 summary.
</commit_message>
<xml_diff>
--- a/documentation/IT-145-Summary-Report-PetBAG-Project-1.docx
+++ b/documentation/IT-145-Summary-Report-PetBAG-Project-1.docx
@@ -162,8 +162,6 @@
         </w:rPr>
         <w:t>September 2019</w:t>
       </w:r>
-      <w:bookmarkStart w:id="0" w:name="_GoBack"/>
-      <w:bookmarkEnd w:id="0"/>
     </w:p>
     <w:p>
       <w:pPr>
@@ -569,23 +567,37 @@
             <w:pPr>
               <w:suppressAutoHyphens/>
             </w:pPr>
-            <w:bookmarkStart w:id="1" w:name="_gjdgxs" w:colFirst="0" w:colLast="0"/>
+            <w:bookmarkStart w:id="0" w:name="_gjdgxs" w:colFirst="0" w:colLast="0"/>
+            <w:bookmarkEnd w:id="0"/>
+            <w:r>
+              <w:t>Inheritance</w:t>
+            </w:r>
+          </w:p>
+          <w:p>
+            <w:pPr>
+              <w:suppressAutoHyphens/>
+            </w:pPr>
+            <w:r>
+              <w:t>Abstraction // Not really used here</w:t>
+            </w:r>
+          </w:p>
+          <w:p>
+            <w:pPr>
+              <w:suppressAutoHyphens/>
+            </w:pPr>
+            <w:r>
+              <w:t>Encapsulation</w:t>
+            </w:r>
+          </w:p>
+          <w:p>
+            <w:pPr>
+              <w:suppressAutoHyphens/>
+            </w:pPr>
+            <w:r>
+              <w:t>Polymorphism // Specifically overloading constructors</w:t>
+            </w:r>
+            <w:bookmarkStart w:id="1" w:name="_GoBack"/>
             <w:bookmarkEnd w:id="1"/>
-            <w:r>
-              <w:t>[</w:t>
-            </w:r>
-            <w:r>
-              <w:t>T</w:t>
-            </w:r>
-            <w:r>
-              <w:t>ype your explanation here</w:t>
-            </w:r>
-            <w:r>
-              <w:t>.</w:t>
-            </w:r>
-            <w:r>
-              <w:t>]</w:t>
-            </w:r>
           </w:p>
         </w:tc>
       </w:tr>
@@ -927,6 +939,7 @@
     <w:lsdException w:name="HTML Sample" w:semiHidden="1" w:unhideWhenUsed="1"/>
     <w:lsdException w:name="HTML Typewriter" w:semiHidden="1" w:unhideWhenUsed="1"/>
     <w:lsdException w:name="HTML Variable" w:semiHidden="1" w:unhideWhenUsed="1"/>
+    <w:lsdException w:name="Normal Table" w:semiHidden="1" w:unhideWhenUsed="1"/>
     <w:lsdException w:name="annotation subject" w:semiHidden="1" w:unhideWhenUsed="1"/>
     <w:lsdException w:name="No List" w:semiHidden="1" w:unhideWhenUsed="1"/>
     <w:lsdException w:name="Outline List 1" w:semiHidden="1" w:unhideWhenUsed="1"/>
@@ -970,8 +983,10 @@
     <w:lsdException w:name="Table Elegant" w:semiHidden="1" w:unhideWhenUsed="1"/>
     <w:lsdException w:name="Table Professional" w:semiHidden="1" w:unhideWhenUsed="1"/>
     <w:lsdException w:name="Table Subtle 1" w:semiHidden="1" w:unhideWhenUsed="1"/>
+    <w:lsdException w:name="Table Subtle 2" w:semiHidden="1" w:unhideWhenUsed="1"/>
     <w:lsdException w:name="Table Web 1" w:semiHidden="1" w:unhideWhenUsed="1"/>
     <w:lsdException w:name="Table Web 2" w:semiHidden="1" w:unhideWhenUsed="1"/>
+    <w:lsdException w:name="Table Web 3" w:semiHidden="1" w:unhideWhenUsed="1"/>
     <w:lsdException w:name="Balloon Text" w:semiHidden="1" w:unhideWhenUsed="1"/>
     <w:lsdException w:name="Table Grid" w:uiPriority="39"/>
     <w:lsdException w:name="Table Theme" w:semiHidden="1" w:unhideWhenUsed="1"/>
@@ -1832,7 +1847,7 @@
 </file>
 
 <file path=customXml/itemProps1.xml><?xml version="1.0" encoding="utf-8"?>
-<ds:datastoreItem xmlns:ds="http://schemas.openxmlformats.org/officeDocument/2006/customXml" ds:itemID="{E8236CA2-B7DD-4FC1-BC7E-5F70EC740384}">
+<ds:datastoreItem xmlns:ds="http://schemas.openxmlformats.org/officeDocument/2006/customXml" ds:itemID="{017111F2-DC94-4A0C-9812-273BADFD5AA5}">
   <ds:schemaRefs>
     <ds:schemaRef ds:uri="http://schemas.openxmlformats.org/officeDocument/2006/bibliography"/>
   </ds:schemaRefs>

</xml_diff>

<commit_message>
Add pseudocode to project one summary report.
</commit_message>
<xml_diff>
--- a/documentation/IT-145-Summary-Report-PetBAG-Project-1.docx
+++ b/documentation/IT-145-Summary-Report-PetBAG-Project-1.docx
@@ -310,19 +310,518 @@
               <w:suppressAutoHyphens/>
             </w:pPr>
             <w:r>
-              <w:t>[</w:t>
-            </w:r>
-            <w:r>
-              <w:t>T</w:t>
-            </w:r>
-            <w:r>
-              <w:t>ype/copy pseudocode here</w:t>
-            </w:r>
-            <w:r>
-              <w:t>.</w:t>
-            </w:r>
-            <w:r>
-              <w:t>]</w:t>
+              <w:t xml:space="preserve">PROGRAM </w:t>
+            </w:r>
+            <w:proofErr w:type="spellStart"/>
+            <w:r>
+              <w:t>checkIn</w:t>
+            </w:r>
+            <w:proofErr w:type="spellEnd"/>
+            <w:r>
+              <w:t>:</w:t>
+            </w:r>
+          </w:p>
+          <w:p>
+            <w:pPr>
+              <w:suppressAutoHyphens/>
+            </w:pPr>
+          </w:p>
+          <w:p>
+            <w:pPr>
+              <w:suppressAutoHyphens/>
+            </w:pPr>
+            <w:r>
+              <w:t xml:space="preserve">function </w:t>
+            </w:r>
+            <w:proofErr w:type="spellStart"/>
+            <w:r>
+              <w:t>checkIn</w:t>
+            </w:r>
+            <w:proofErr w:type="spellEnd"/>
+            <w:r>
+              <w:t>():</w:t>
+            </w:r>
+          </w:p>
+          <w:p>
+            <w:pPr>
+              <w:suppressAutoHyphens/>
+            </w:pPr>
+            <w:r>
+              <w:t xml:space="preserve">        PRINT “What type of pet do you have?”</w:t>
+            </w:r>
+          </w:p>
+          <w:p>
+            <w:pPr>
+              <w:suppressAutoHyphens/>
+            </w:pPr>
+            <w:r>
+              <w:t xml:space="preserve">        INPUT the customer’s pet type</w:t>
+            </w:r>
+          </w:p>
+          <w:p>
+            <w:pPr>
+              <w:suppressAutoHyphens/>
+            </w:pPr>
+            <w:r>
+              <w:t xml:space="preserve">        WHILE the customer's pet type is not cat or dog</w:t>
+            </w:r>
+          </w:p>
+          <w:p>
+            <w:pPr>
+              <w:suppressAutoHyphens/>
+            </w:pPr>
+            <w:r>
+              <w:t xml:space="preserve">            PRINT “Invalid pet type.  Please specify cat or dog.”</w:t>
+            </w:r>
+          </w:p>
+          <w:p>
+            <w:pPr>
+              <w:suppressAutoHyphens/>
+            </w:pPr>
+            <w:r>
+              <w:t xml:space="preserve">            INPUT the customer’s pet type</w:t>
+            </w:r>
+          </w:p>
+          <w:p>
+            <w:pPr>
+              <w:suppressAutoHyphens/>
+            </w:pPr>
+            <w:r>
+              <w:t xml:space="preserve">        ENDWHILE</w:t>
+            </w:r>
+          </w:p>
+          <w:p>
+            <w:pPr>
+              <w:suppressAutoHyphens/>
+            </w:pPr>
+            <w:r>
+              <w:t xml:space="preserve">        </w:t>
+            </w:r>
+          </w:p>
+          <w:p>
+            <w:pPr>
+              <w:suppressAutoHyphens/>
+            </w:pPr>
+            <w:r>
+              <w:t xml:space="preserve">        IF the customer's pet type is a dog THEN</w:t>
+            </w:r>
+          </w:p>
+          <w:p>
+            <w:pPr>
+              <w:suppressAutoHyphens/>
+            </w:pPr>
+            <w:r>
+              <w:t xml:space="preserve">            IF available dog space is greater than 0 THEN </w:t>
+            </w:r>
+          </w:p>
+          <w:p>
+            <w:pPr>
+              <w:suppressAutoHyphens/>
+            </w:pPr>
+            <w:r>
+              <w:t xml:space="preserve">                RETURN true</w:t>
+            </w:r>
+          </w:p>
+          <w:p>
+            <w:pPr>
+              <w:suppressAutoHyphens/>
+            </w:pPr>
+            <w:r>
+              <w:t xml:space="preserve">            ELSE</w:t>
+            </w:r>
+          </w:p>
+          <w:p>
+            <w:pPr>
+              <w:suppressAutoHyphens/>
+            </w:pPr>
+            <w:r>
+              <w:t xml:space="preserve">                RETURN false</w:t>
+            </w:r>
+          </w:p>
+          <w:p>
+            <w:pPr>
+              <w:suppressAutoHyphens/>
+            </w:pPr>
+            <w:r>
+              <w:t xml:space="preserve">            ENDIF</w:t>
+            </w:r>
+          </w:p>
+          <w:p>
+            <w:pPr>
+              <w:suppressAutoHyphens/>
+            </w:pPr>
+            <w:r>
+              <w:t xml:space="preserve">        ELSE</w:t>
+            </w:r>
+          </w:p>
+          <w:p>
+            <w:pPr>
+              <w:suppressAutoHyphens/>
+            </w:pPr>
+            <w:r>
+              <w:t xml:space="preserve">            IF available cat space is greater than 0 THEN </w:t>
+            </w:r>
+          </w:p>
+          <w:p>
+            <w:pPr>
+              <w:suppressAutoHyphens/>
+            </w:pPr>
+            <w:r>
+              <w:t xml:space="preserve">                RETURN true</w:t>
+            </w:r>
+          </w:p>
+          <w:p>
+            <w:pPr>
+              <w:suppressAutoHyphens/>
+            </w:pPr>
+            <w:r>
+              <w:t xml:space="preserve">            ELSE</w:t>
+            </w:r>
+          </w:p>
+          <w:p>
+            <w:pPr>
+              <w:suppressAutoHyphens/>
+            </w:pPr>
+            <w:r>
+              <w:t xml:space="preserve">                RETURN false</w:t>
+            </w:r>
+          </w:p>
+          <w:p>
+            <w:pPr>
+              <w:suppressAutoHyphens/>
+            </w:pPr>
+            <w:r>
+              <w:t xml:space="preserve">            ENDIF</w:t>
+            </w:r>
+          </w:p>
+          <w:p>
+            <w:pPr>
+              <w:suppressAutoHyphens/>
+            </w:pPr>
+            <w:r>
+              <w:t xml:space="preserve">        ENDIF</w:t>
+            </w:r>
+          </w:p>
+          <w:p>
+            <w:pPr>
+              <w:suppressAutoHyphens/>
+            </w:pPr>
+            <w:r>
+              <w:t xml:space="preserve">                </w:t>
+            </w:r>
+          </w:p>
+          <w:p>
+            <w:pPr>
+              <w:suppressAutoHyphens/>
+            </w:pPr>
+            <w:r>
+              <w:t xml:space="preserve">        IF there is space available THEN</w:t>
+            </w:r>
+          </w:p>
+          <w:p>
+            <w:pPr>
+              <w:suppressAutoHyphens/>
+            </w:pPr>
+            <w:r>
+              <w:t xml:space="preserve">            PRINT "Has this pet stayed with us before? (Y/N)"</w:t>
+            </w:r>
+          </w:p>
+          <w:p>
+            <w:pPr>
+              <w:suppressAutoHyphens/>
+            </w:pPr>
+            <w:r>
+              <w:t xml:space="preserve">         </w:t>
+            </w:r>
+            <w:bookmarkStart w:id="0" w:name="_GoBack"/>
+            <w:bookmarkEnd w:id="0"/>
+            <w:r>
+              <w:t xml:space="preserve">   INPUT Y or N</w:t>
+            </w:r>
+          </w:p>
+          <w:p>
+            <w:pPr>
+              <w:suppressAutoHyphens/>
+            </w:pPr>
+            <w:r>
+              <w:t xml:space="preserve">            WHILE input is not Y or N</w:t>
+            </w:r>
+          </w:p>
+          <w:p>
+            <w:pPr>
+              <w:suppressAutoHyphens/>
+            </w:pPr>
+            <w:r>
+              <w:t xml:space="preserve">                PRINT "Invalid response.  Please enter Y or N."</w:t>
+            </w:r>
+          </w:p>
+          <w:p>
+            <w:pPr>
+              <w:suppressAutoHyphens/>
+            </w:pPr>
+            <w:r>
+              <w:t xml:space="preserve">                INPUT Y or N</w:t>
+            </w:r>
+          </w:p>
+          <w:p>
+            <w:pPr>
+              <w:suppressAutoHyphens/>
+            </w:pPr>
+            <w:r>
+              <w:t xml:space="preserve">            ENDHILE</w:t>
+            </w:r>
+          </w:p>
+          <w:p>
+            <w:pPr>
+              <w:suppressAutoHyphens/>
+            </w:pPr>
+            <w:r>
+              <w:t xml:space="preserve">            </w:t>
+            </w:r>
+          </w:p>
+          <w:p>
+            <w:pPr>
+              <w:suppressAutoHyphens/>
+            </w:pPr>
+            <w:r>
+              <w:t xml:space="preserve">            IF customer is an existing client THEN</w:t>
+            </w:r>
+          </w:p>
+          <w:p>
+            <w:pPr>
+              <w:suppressAutoHyphens/>
+            </w:pPr>
+            <w:r>
+              <w:t xml:space="preserve">                UPDATE existing pet information</w:t>
+            </w:r>
+          </w:p>
+          <w:p>
+            <w:pPr>
+              <w:suppressAutoHyphens/>
+            </w:pPr>
+            <w:r>
+              <w:lastRenderedPageBreak/>
+              <w:t xml:space="preserve">            ELSE</w:t>
+            </w:r>
+          </w:p>
+          <w:p>
+            <w:pPr>
+              <w:suppressAutoHyphens/>
+            </w:pPr>
+            <w:r>
+              <w:t xml:space="preserve">                ADD new pet information</w:t>
+            </w:r>
+          </w:p>
+          <w:p>
+            <w:pPr>
+              <w:suppressAutoHyphens/>
+            </w:pPr>
+            <w:r>
+              <w:t xml:space="preserve">            ENDIF</w:t>
+            </w:r>
+          </w:p>
+          <w:p>
+            <w:pPr>
+              <w:suppressAutoHyphens/>
+            </w:pPr>
+          </w:p>
+          <w:p>
+            <w:pPr>
+              <w:suppressAutoHyphens/>
+            </w:pPr>
+            <w:r>
+              <w:t xml:space="preserve">            PRINT "How many days will the pet be staying with us?"</w:t>
+            </w:r>
+          </w:p>
+          <w:p>
+            <w:pPr>
+              <w:suppressAutoHyphens/>
+            </w:pPr>
+            <w:r>
+              <w:t xml:space="preserve">            INPUT the number of days</w:t>
+            </w:r>
+          </w:p>
+          <w:p>
+            <w:pPr>
+              <w:suppressAutoHyphens/>
+            </w:pPr>
+            <w:r>
+              <w:t xml:space="preserve">           </w:t>
+            </w:r>
+          </w:p>
+          <w:p>
+            <w:pPr>
+              <w:suppressAutoHyphens/>
+            </w:pPr>
+            <w:r>
+              <w:t xml:space="preserve">            IF the customer's pet type is a dog THEN</w:t>
+            </w:r>
+          </w:p>
+          <w:p>
+            <w:pPr>
+              <w:suppressAutoHyphens/>
+            </w:pPr>
+            <w:r>
+              <w:t xml:space="preserve">                IF the duration of the stay is greater than 2 days THEN</w:t>
+            </w:r>
+          </w:p>
+          <w:p>
+            <w:pPr>
+              <w:suppressAutoHyphens/>
+            </w:pPr>
+            <w:r>
+              <w:t xml:space="preserve">                    SET grooming to TRUE</w:t>
+            </w:r>
+          </w:p>
+          <w:p>
+            <w:pPr>
+              <w:suppressAutoHyphens/>
+            </w:pPr>
+            <w:r>
+              <w:t xml:space="preserve">                ELSE</w:t>
+            </w:r>
+          </w:p>
+          <w:p>
+            <w:pPr>
+              <w:suppressAutoHyphens/>
+            </w:pPr>
+            <w:r>
+              <w:t xml:space="preserve">                    SET grooming to FALSE</w:t>
+            </w:r>
+          </w:p>
+          <w:p>
+            <w:pPr>
+              <w:suppressAutoHyphens/>
+            </w:pPr>
+            <w:r>
+              <w:t xml:space="preserve">                ENDIF</w:t>
+            </w:r>
+          </w:p>
+          <w:p>
+            <w:pPr>
+              <w:suppressAutoHyphens/>
+            </w:pPr>
+            <w:r>
+              <w:t xml:space="preserve">            ENDIF</w:t>
+            </w:r>
+          </w:p>
+          <w:p>
+            <w:pPr>
+              <w:suppressAutoHyphens/>
+            </w:pPr>
+          </w:p>
+          <w:p>
+            <w:pPr>
+              <w:suppressAutoHyphens/>
+            </w:pPr>
+            <w:r>
+              <w:t xml:space="preserve">            IF the customer's pet type is a dog</w:t>
+            </w:r>
+          </w:p>
+          <w:p>
+            <w:pPr>
+              <w:suppressAutoHyphens/>
+            </w:pPr>
+            <w:r>
+              <w:t xml:space="preserve">                SET the dog's space number</w:t>
+            </w:r>
+          </w:p>
+          <w:p>
+            <w:pPr>
+              <w:suppressAutoHyphens/>
+            </w:pPr>
+            <w:r>
+              <w:t xml:space="preserve">                DECREMENT available dog space</w:t>
+            </w:r>
+          </w:p>
+          <w:p>
+            <w:pPr>
+              <w:suppressAutoHyphens/>
+            </w:pPr>
+            <w:r>
+              <w:t xml:space="preserve">                PRINT dog's space number</w:t>
+            </w:r>
+          </w:p>
+          <w:p>
+            <w:pPr>
+              <w:suppressAutoHyphens/>
+            </w:pPr>
+            <w:r>
+              <w:t xml:space="preserve">            ELSE</w:t>
+            </w:r>
+          </w:p>
+          <w:p>
+            <w:pPr>
+              <w:suppressAutoHyphens/>
+            </w:pPr>
+            <w:r>
+              <w:t xml:space="preserve">                SET the cat's space number</w:t>
+            </w:r>
+          </w:p>
+          <w:p>
+            <w:pPr>
+              <w:suppressAutoHyphens/>
+            </w:pPr>
+            <w:r>
+              <w:t xml:space="preserve">                DECREMENT available cat space</w:t>
+            </w:r>
+          </w:p>
+          <w:p>
+            <w:pPr>
+              <w:suppressAutoHyphens/>
+            </w:pPr>
+            <w:r>
+              <w:t xml:space="preserve">                PRINT cat's space number</w:t>
+            </w:r>
+          </w:p>
+          <w:p>
+            <w:pPr>
+              <w:suppressAutoHyphens/>
+            </w:pPr>
+            <w:r>
+              <w:t xml:space="preserve">            ENDIF            </w:t>
+            </w:r>
+          </w:p>
+          <w:p>
+            <w:pPr>
+              <w:suppressAutoHyphens/>
+            </w:pPr>
+          </w:p>
+          <w:p>
+            <w:pPr>
+              <w:suppressAutoHyphens/>
+            </w:pPr>
+            <w:r>
+              <w:t xml:space="preserve">        ELSE</w:t>
+            </w:r>
+          </w:p>
+          <w:p>
+            <w:pPr>
+              <w:suppressAutoHyphens/>
+            </w:pPr>
+            <w:r>
+              <w:t xml:space="preserve">            PRINT "No Vacancy."</w:t>
+            </w:r>
+          </w:p>
+          <w:p>
+            <w:pPr>
+              <w:suppressAutoHyphens/>
+            </w:pPr>
+            <w:r>
+              <w:t xml:space="preserve">        ENDIF</w:t>
+            </w:r>
+          </w:p>
+          <w:p>
+            <w:pPr>
+              <w:suppressAutoHyphens/>
+            </w:pPr>
+          </w:p>
+          <w:p>
+            <w:pPr>
+              <w:suppressAutoHyphens/>
+            </w:pPr>
+            <w:r>
+              <w:t>END.</w:t>
             </w:r>
           </w:p>
         </w:tc>
@@ -567,8 +1066,8 @@
             <w:pPr>
               <w:suppressAutoHyphens/>
             </w:pPr>
-            <w:bookmarkStart w:id="0" w:name="_gjdgxs" w:colFirst="0" w:colLast="0"/>
-            <w:bookmarkEnd w:id="0"/>
+            <w:bookmarkStart w:id="1" w:name="_gjdgxs" w:colFirst="0" w:colLast="0"/>
+            <w:bookmarkEnd w:id="1"/>
             <w:r>
               <w:t>Inheritance</w:t>
             </w:r>
@@ -586,6 +1085,7 @@
               <w:suppressAutoHyphens/>
             </w:pPr>
             <w:r>
+              <w:lastRenderedPageBreak/>
               <w:t>Encapsulation</w:t>
             </w:r>
           </w:p>
@@ -596,8 +1096,6 @@
             <w:r>
               <w:t>Polymorphism // Specifically overloading constructors</w:t>
             </w:r>
-            <w:bookmarkStart w:id="1" w:name="_GoBack"/>
-            <w:bookmarkEnd w:id="1"/>
           </w:p>
         </w:tc>
       </w:tr>
@@ -1847,7 +2345,7 @@
 </file>
 
 <file path=customXml/itemProps1.xml><?xml version="1.0" encoding="utf-8"?>
-<ds:datastoreItem xmlns:ds="http://schemas.openxmlformats.org/officeDocument/2006/customXml" ds:itemID="{017111F2-DC94-4A0C-9812-273BADFD5AA5}">
+<ds:datastoreItem xmlns:ds="http://schemas.openxmlformats.org/officeDocument/2006/customXml" ds:itemID="{0DE42E62-C95E-42E7-8768-8CA4E2858956}">
   <ds:schemaRefs>
     <ds:schemaRef ds:uri="http://schemas.openxmlformats.org/officeDocument/2006/bibliography"/>
   </ds:schemaRefs>

</xml_diff>

<commit_message>
Add flowchart to project one summary report.
</commit_message>
<xml_diff>
--- a/documentation/IT-145-Summary-Report-PetBAG-Project-1.docx
+++ b/documentation/IT-145-Summary-Report-PetBAG-Project-1.docx
@@ -531,12 +531,7 @@
               <w:suppressAutoHyphens/>
             </w:pPr>
             <w:r>
-              <w:t xml:space="preserve">         </w:t>
-            </w:r>
-            <w:bookmarkStart w:id="0" w:name="_GoBack"/>
-            <w:bookmarkEnd w:id="0"/>
-            <w:r>
-              <w:t xml:space="preserve">   INPUT Y or N</w:t>
+              <w:t xml:space="preserve">            INPUT Y or N</w:t>
             </w:r>
           </w:p>
           <w:p>
@@ -929,49 +924,59 @@
           <w:p>
             <w:pPr>
               <w:suppressAutoHyphens/>
-            </w:pPr>
-            <w:r>
-              <w:t>[</w:t>
-            </w:r>
-            <w:r>
-              <w:t>I</w:t>
-            </w:r>
-            <w:r>
-              <w:t>nsert flowchart image here</w:t>
-            </w:r>
-            <w:r>
-              <w:t>.</w:t>
-            </w:r>
-            <w:r>
-              <w:t>]</w:t>
-            </w:r>
-          </w:p>
-          <w:p>
-            <w:pPr>
-              <w:suppressAutoHyphens/>
-            </w:pPr>
-          </w:p>
-          <w:p>
-            <w:pPr>
-              <w:suppressAutoHyphens/>
-            </w:pPr>
-            <w:r>
-              <w:t>[</w:t>
-            </w:r>
-            <w:r>
-              <w:t>R</w:t>
-            </w:r>
-            <w:r>
-              <w:t>efer to the Project One Supporting Materials for tool options to create your flowchart and how to copy images into this template</w:t>
-            </w:r>
-            <w:r>
-              <w:t>.</w:t>
-            </w:r>
-            <w:r>
-              <w:t>]</w:t>
+              <w:jc w:val="center"/>
+            </w:pPr>
+            <w:r>
+              <w:rPr>
+                <w:noProof/>
+              </w:rPr>
+              <w:lastRenderedPageBreak/>
+              <w:drawing>
+                <wp:inline distT="0" distB="0" distL="0" distR="0">
+                  <wp:extent cx="2353310" cy="8102379"/>
+                  <wp:effectExtent l="0" t="0" r="8890" b="0"/>
+                  <wp:docPr id="3" name="Picture 3"/>
+                  <wp:cNvGraphicFramePr>
+                    <a:graphicFrameLocks xmlns:a="http://schemas.openxmlformats.org/drawingml/2006/main" noChangeAspect="1"/>
+                  </wp:cNvGraphicFramePr>
+                  <a:graphic xmlns:a="http://schemas.openxmlformats.org/drawingml/2006/main">
+                    <a:graphicData uri="http://schemas.openxmlformats.org/drawingml/2006/picture">
+                      <pic:pic xmlns:pic="http://schemas.openxmlformats.org/drawingml/2006/picture">
+                        <pic:nvPicPr>
+                          <pic:cNvPr id="3" name="petCheckIn().png"/>
+                          <pic:cNvPicPr/>
+                        </pic:nvPicPr>
+                        <pic:blipFill>
+                          <a:blip r:embed="rId8" cstate="print">
+                            <a:extLst>
+                              <a:ext uri="{28A0092B-C50C-407E-A947-70E740481C1C}">
+                                <a14:useLocalDpi xmlns:a14="http://schemas.microsoft.com/office/drawing/2010/main" val="0"/>
+                              </a:ext>
+                            </a:extLst>
+                          </a:blip>
+                          <a:stretch>
+                            <a:fillRect/>
+                          </a:stretch>
+                        </pic:blipFill>
+                        <pic:spPr>
+                          <a:xfrm>
+                            <a:off x="0" y="0"/>
+                            <a:ext cx="2384279" cy="8209005"/>
+                          </a:xfrm>
+                          <a:prstGeom prst="rect">
+                            <a:avLst/>
+                          </a:prstGeom>
+                        </pic:spPr>
+                      </pic:pic>
+                    </a:graphicData>
+                  </a:graphic>
+                </wp:inline>
+              </w:drawing>
             </w:r>
           </w:p>
         </w:tc>
+        <w:bookmarkStart w:id="0" w:name="_GoBack"/>
+        <w:bookmarkEnd w:id="0"/>
       </w:tr>
     </w:tbl>
     <w:p>
@@ -1085,7 +1090,6 @@
               <w:suppressAutoHyphens/>
             </w:pPr>
             <w:r>
-              <w:lastRenderedPageBreak/>
               <w:t>Encapsulation</w:t>
             </w:r>
           </w:p>
@@ -1107,8 +1111,8 @@
       </w:pPr>
     </w:p>
     <w:sectPr>
-      <w:headerReference w:type="default" r:id="rId8"/>
-      <w:footerReference w:type="default" r:id="rId9"/>
+      <w:headerReference w:type="default" r:id="rId9"/>
+      <w:footerReference w:type="default" r:id="rId10"/>
       <w:pgSz w:w="12240" w:h="15840"/>
       <w:pgMar w:top="1260" w:right="1440" w:bottom="1440" w:left="1440" w:header="720" w:footer="720" w:gutter="0"/>
       <w:pgNumType w:start="1"/>
@@ -2345,7 +2349,7 @@
 </file>
 
 <file path=customXml/itemProps1.xml><?xml version="1.0" encoding="utf-8"?>
-<ds:datastoreItem xmlns:ds="http://schemas.openxmlformats.org/officeDocument/2006/customXml" ds:itemID="{0DE42E62-C95E-42E7-8768-8CA4E2858956}">
+<ds:datastoreItem xmlns:ds="http://schemas.openxmlformats.org/officeDocument/2006/customXml" ds:itemID="{CFF2B164-1019-482A-BD77-7795668C36FD}">
   <ds:schemaRefs>
     <ds:schemaRef ds:uri="http://schemas.openxmlformats.org/officeDocument/2006/bibliography"/>
   </ds:schemaRefs>

</xml_diff>

<commit_message>
Start condenisng pseudocode into one page.
Project One Summary report requires that pseudocode
not exceed one page.  Starting to condense but quesitons
remain as to how to make it fit.
</commit_message>
<xml_diff>
--- a/documentation/IT-145-Summary-Report-PetBAG-Project-1.docx
+++ b/documentation/IT-145-Summary-Report-PetBAG-Project-1.docx
@@ -277,10 +277,17 @@
       </w:r>
     </w:p>
     <w:p>
+      <w:r>
+        <w:br w:type="page"/>
+      </w:r>
+    </w:p>
+    <w:p>
       <w:pPr>
         <w:suppressAutoHyphens/>
         <w:spacing w:after="0" w:line="240" w:lineRule="auto"/>
       </w:pPr>
+      <w:bookmarkStart w:id="0" w:name="_GoBack"/>
+      <w:bookmarkEnd w:id="0"/>
     </w:p>
     <w:tbl>
       <w:tblPr>
@@ -325,11 +332,6 @@
             <w:pPr>
               <w:suppressAutoHyphens/>
             </w:pPr>
-          </w:p>
-          <w:p>
-            <w:pPr>
-              <w:suppressAutoHyphens/>
-            </w:pPr>
             <w:r>
               <w:t xml:space="preserve">function </w:t>
             </w:r>
@@ -395,14 +397,6 @@
               <w:suppressAutoHyphens/>
             </w:pPr>
             <w:r>
-              <w:t xml:space="preserve">        </w:t>
-            </w:r>
-          </w:p>
-          <w:p>
-            <w:pPr>
-              <w:suppressAutoHyphens/>
-            </w:pPr>
-            <w:r>
               <w:t xml:space="preserve">        IF the customer's pet type is a dog THEN</w:t>
             </w:r>
           </w:p>
@@ -507,14 +501,6 @@
               <w:suppressAutoHyphens/>
             </w:pPr>
             <w:r>
-              <w:t xml:space="preserve">                </w:t>
-            </w:r>
-          </w:p>
-          <w:p>
-            <w:pPr>
-              <w:suppressAutoHyphens/>
-            </w:pPr>
-            <w:r>
               <w:t xml:space="preserve">        IF there is space available THEN</w:t>
             </w:r>
           </w:p>
@@ -571,14 +557,6 @@
               <w:suppressAutoHyphens/>
             </w:pPr>
             <w:r>
-              <w:t xml:space="preserve">            </w:t>
-            </w:r>
-          </w:p>
-          <w:p>
-            <w:pPr>
-              <w:suppressAutoHyphens/>
-            </w:pPr>
-            <w:r>
               <w:t xml:space="preserve">            IF customer is an existing client THEN</w:t>
             </w:r>
           </w:p>
@@ -588,6 +566,134 @@
             </w:pPr>
             <w:r>
               <w:t xml:space="preserve">                UPDATE existing pet information</w:t>
+            </w:r>
+          </w:p>
+          <w:p>
+            <w:pPr>
+              <w:suppressAutoHyphens/>
+            </w:pPr>
+            <w:r>
+              <w:t xml:space="preserve">            ELSE</w:t>
+            </w:r>
+          </w:p>
+          <w:p>
+            <w:pPr>
+              <w:suppressAutoHyphens/>
+            </w:pPr>
+            <w:r>
+              <w:t xml:space="preserve">                ADD new pet information</w:t>
+            </w:r>
+          </w:p>
+          <w:p>
+            <w:pPr>
+              <w:suppressAutoHyphens/>
+            </w:pPr>
+            <w:r>
+              <w:t xml:space="preserve">            ENDIF</w:t>
+            </w:r>
+          </w:p>
+          <w:p>
+            <w:pPr>
+              <w:suppressAutoHyphens/>
+            </w:pPr>
+            <w:r>
+              <w:t xml:space="preserve">            PRINT "How many days will the pet be staying with us?"</w:t>
+            </w:r>
+          </w:p>
+          <w:p>
+            <w:pPr>
+              <w:suppressAutoHyphens/>
+            </w:pPr>
+            <w:r>
+              <w:t xml:space="preserve">            INPUT the number of days</w:t>
+            </w:r>
+          </w:p>
+          <w:p>
+            <w:pPr>
+              <w:suppressAutoHyphens/>
+            </w:pPr>
+            <w:r>
+              <w:t xml:space="preserve">            IF the customer's pet type is a dog THEN</w:t>
+            </w:r>
+          </w:p>
+          <w:p>
+            <w:pPr>
+              <w:suppressAutoHyphens/>
+            </w:pPr>
+            <w:r>
+              <w:t xml:space="preserve">                IF the duration of the stay is greater than 2 days THEN</w:t>
+            </w:r>
+          </w:p>
+          <w:p>
+            <w:pPr>
+              <w:suppressAutoHyphens/>
+            </w:pPr>
+            <w:r>
+              <w:t xml:space="preserve">                    SET grooming to TRUE</w:t>
+            </w:r>
+          </w:p>
+          <w:p>
+            <w:pPr>
+              <w:suppressAutoHyphens/>
+            </w:pPr>
+            <w:r>
+              <w:t xml:space="preserve">                ELSE</w:t>
+            </w:r>
+          </w:p>
+          <w:p>
+            <w:pPr>
+              <w:suppressAutoHyphens/>
+            </w:pPr>
+            <w:r>
+              <w:t xml:space="preserve">                    SET grooming to FALSE</w:t>
+            </w:r>
+          </w:p>
+          <w:p>
+            <w:pPr>
+              <w:suppressAutoHyphens/>
+            </w:pPr>
+            <w:r>
+              <w:t xml:space="preserve">                ENDIF</w:t>
+            </w:r>
+          </w:p>
+          <w:p>
+            <w:pPr>
+              <w:suppressAutoHyphens/>
+            </w:pPr>
+            <w:r>
+              <w:t xml:space="preserve">            ENDIF</w:t>
+            </w:r>
+          </w:p>
+          <w:p>
+            <w:pPr>
+              <w:suppressAutoHyphens/>
+            </w:pPr>
+            <w:r>
+              <w:t xml:space="preserve">            IF the customer's pet type is a dog</w:t>
+            </w:r>
+          </w:p>
+          <w:p>
+            <w:pPr>
+              <w:suppressAutoHyphens/>
+            </w:pPr>
+            <w:r>
+              <w:t xml:space="preserve">                SET the dog's space number</w:t>
+            </w:r>
+          </w:p>
+          <w:p>
+            <w:pPr>
+              <w:suppressAutoHyphens/>
+            </w:pPr>
+            <w:r>
+              <w:t xml:space="preserve">                DECREMENT available dog space</w:t>
+            </w:r>
+          </w:p>
+          <w:p>
+            <w:pPr>
+              <w:suppressAutoHyphens/>
+            </w:pPr>
+            <w:r>
+              <w:t xml:space="preserve">                PRINT dog's space number</w:t>
             </w:r>
           </w:p>
           <w:p>
@@ -604,152 +710,6 @@
               <w:suppressAutoHyphens/>
             </w:pPr>
             <w:r>
-              <w:t xml:space="preserve">                ADD new pet information</w:t>
-            </w:r>
-          </w:p>
-          <w:p>
-            <w:pPr>
-              <w:suppressAutoHyphens/>
-            </w:pPr>
-            <w:r>
-              <w:t xml:space="preserve">            ENDIF</w:t>
-            </w:r>
-          </w:p>
-          <w:p>
-            <w:pPr>
-              <w:suppressAutoHyphens/>
-            </w:pPr>
-          </w:p>
-          <w:p>
-            <w:pPr>
-              <w:suppressAutoHyphens/>
-            </w:pPr>
-            <w:r>
-              <w:t xml:space="preserve">            PRINT "How many days will the pet be staying with us?"</w:t>
-            </w:r>
-          </w:p>
-          <w:p>
-            <w:pPr>
-              <w:suppressAutoHyphens/>
-            </w:pPr>
-            <w:r>
-              <w:t xml:space="preserve">            INPUT the number of days</w:t>
-            </w:r>
-          </w:p>
-          <w:p>
-            <w:pPr>
-              <w:suppressAutoHyphens/>
-            </w:pPr>
-            <w:r>
-              <w:t xml:space="preserve">           </w:t>
-            </w:r>
-          </w:p>
-          <w:p>
-            <w:pPr>
-              <w:suppressAutoHyphens/>
-            </w:pPr>
-            <w:r>
-              <w:t xml:space="preserve">            IF the customer's pet type is a dog THEN</w:t>
-            </w:r>
-          </w:p>
-          <w:p>
-            <w:pPr>
-              <w:suppressAutoHyphens/>
-            </w:pPr>
-            <w:r>
-              <w:t xml:space="preserve">                IF the duration of the stay is greater than 2 days THEN</w:t>
-            </w:r>
-          </w:p>
-          <w:p>
-            <w:pPr>
-              <w:suppressAutoHyphens/>
-            </w:pPr>
-            <w:r>
-              <w:t xml:space="preserve">                    SET grooming to TRUE</w:t>
-            </w:r>
-          </w:p>
-          <w:p>
-            <w:pPr>
-              <w:suppressAutoHyphens/>
-            </w:pPr>
-            <w:r>
-              <w:t xml:space="preserve">                ELSE</w:t>
-            </w:r>
-          </w:p>
-          <w:p>
-            <w:pPr>
-              <w:suppressAutoHyphens/>
-            </w:pPr>
-            <w:r>
-              <w:t xml:space="preserve">                    SET grooming to FALSE</w:t>
-            </w:r>
-          </w:p>
-          <w:p>
-            <w:pPr>
-              <w:suppressAutoHyphens/>
-            </w:pPr>
-            <w:r>
-              <w:t xml:space="preserve">                ENDIF</w:t>
-            </w:r>
-          </w:p>
-          <w:p>
-            <w:pPr>
-              <w:suppressAutoHyphens/>
-            </w:pPr>
-            <w:r>
-              <w:t xml:space="preserve">            ENDIF</w:t>
-            </w:r>
-          </w:p>
-          <w:p>
-            <w:pPr>
-              <w:suppressAutoHyphens/>
-            </w:pPr>
-          </w:p>
-          <w:p>
-            <w:pPr>
-              <w:suppressAutoHyphens/>
-            </w:pPr>
-            <w:r>
-              <w:t xml:space="preserve">            IF the customer's pet type is a dog</w:t>
-            </w:r>
-          </w:p>
-          <w:p>
-            <w:pPr>
-              <w:suppressAutoHyphens/>
-            </w:pPr>
-            <w:r>
-              <w:t xml:space="preserve">                SET the dog's space number</w:t>
-            </w:r>
-          </w:p>
-          <w:p>
-            <w:pPr>
-              <w:suppressAutoHyphens/>
-            </w:pPr>
-            <w:r>
-              <w:t xml:space="preserve">                DECREMENT available dog space</w:t>
-            </w:r>
-          </w:p>
-          <w:p>
-            <w:pPr>
-              <w:suppressAutoHyphens/>
-            </w:pPr>
-            <w:r>
-              <w:t xml:space="preserve">                PRINT dog's space number</w:t>
-            </w:r>
-          </w:p>
-          <w:p>
-            <w:pPr>
-              <w:suppressAutoHyphens/>
-            </w:pPr>
-            <w:r>
-              <w:t xml:space="preserve">            ELSE</w:t>
-            </w:r>
-          </w:p>
-          <w:p>
-            <w:pPr>
-              <w:suppressAutoHyphens/>
-            </w:pPr>
-            <w:r>
               <w:t xml:space="preserve">                SET the cat's space number</w:t>
             </w:r>
           </w:p>
@@ -781,11 +741,6 @@
             <w:pPr>
               <w:suppressAutoHyphens/>
             </w:pPr>
-          </w:p>
-          <w:p>
-            <w:pPr>
-              <w:suppressAutoHyphens/>
-            </w:pPr>
             <w:r>
               <w:t xml:space="preserve">        ELSE</w:t>
             </w:r>
@@ -805,11 +760,6 @@
             <w:r>
               <w:t xml:space="preserve">        ENDIF</w:t>
             </w:r>
-          </w:p>
-          <w:p>
-            <w:pPr>
-              <w:suppressAutoHyphens/>
-            </w:pPr>
           </w:p>
           <w:p>
             <w:pPr>
@@ -975,8 +925,6 @@
             </w:r>
           </w:p>
         </w:tc>
-        <w:bookmarkStart w:id="0" w:name="_GoBack"/>
-        <w:bookmarkEnd w:id="0"/>
       </w:tr>
     </w:tbl>
     <w:p>
@@ -2349,7 +2297,7 @@
 </file>
 
 <file path=customXml/itemProps1.xml><?xml version="1.0" encoding="utf-8"?>
-<ds:datastoreItem xmlns:ds="http://schemas.openxmlformats.org/officeDocument/2006/customXml" ds:itemID="{CFF2B164-1019-482A-BD77-7795668C36FD}">
+<ds:datastoreItem xmlns:ds="http://schemas.openxmlformats.org/officeDocument/2006/customXml" ds:itemID="{07674948-7B3E-462B-97C8-5AEFD5EAB80F}">
   <ds:schemaRefs>
     <ds:schemaRef ds:uri="http://schemas.openxmlformats.org/officeDocument/2006/bibliography"/>
   </ds:schemaRefs>

</xml_diff>

<commit_message>
Add discussion on inheritance and fix pseudocode.
Pseudocode does NOT have to be confined to a single page.
It's been reverted back.  OOP principles discussion
has started- inheritance is discussed.
</commit_message>
<xml_diff>
--- a/documentation/IT-145-Summary-Report-PetBAG-Project-1.docx
+++ b/documentation/IT-145-Summary-Report-PetBAG-Project-1.docx
@@ -286,8 +286,6 @@
         <w:suppressAutoHyphens/>
         <w:spacing w:after="0" w:line="240" w:lineRule="auto"/>
       </w:pPr>
-      <w:bookmarkStart w:id="0" w:name="_GoBack"/>
-      <w:bookmarkEnd w:id="0"/>
     </w:p>
     <w:tbl>
       <w:tblPr>
@@ -332,6 +330,13 @@
             <w:pPr>
               <w:suppressAutoHyphens/>
             </w:pPr>
+            <w:bookmarkStart w:id="0" w:name="_GoBack"/>
+            <w:bookmarkEnd w:id="0"/>
+          </w:p>
+          <w:p>
+            <w:pPr>
+              <w:suppressAutoHyphens/>
+            </w:pPr>
             <w:r>
               <w:t xml:space="preserve">function </w:t>
             </w:r>
@@ -349,7 +354,51 @@
               <w:suppressAutoHyphens/>
             </w:pPr>
             <w:r>
-              <w:t xml:space="preserve">        PRINT “What type of pet do you have?”</w:t>
+              <w:t xml:space="preserve">    </w:t>
+            </w:r>
+            <w:r>
+              <w:t>PRINT “What type of pet do you have?”</w:t>
+            </w:r>
+          </w:p>
+          <w:p>
+            <w:pPr>
+              <w:suppressAutoHyphens/>
+            </w:pPr>
+            <w:r>
+              <w:t xml:space="preserve">    INPUT the customer’s pet type</w:t>
+            </w:r>
+          </w:p>
+          <w:p>
+            <w:pPr>
+              <w:suppressAutoHyphens/>
+            </w:pPr>
+            <w:r>
+              <w:t xml:space="preserve">        </w:t>
+            </w:r>
+          </w:p>
+          <w:p>
+            <w:pPr>
+              <w:suppressAutoHyphens/>
+            </w:pPr>
+            <w:r>
+              <w:t xml:space="preserve">    </w:t>
+            </w:r>
+            <w:r>
+              <w:t>WHILE the customer's pet type is not cat or dog</w:t>
+            </w:r>
+          </w:p>
+          <w:p>
+            <w:pPr>
+              <w:suppressAutoHyphens/>
+            </w:pPr>
+            <w:r>
+              <w:t xml:space="preserve">    </w:t>
+            </w:r>
+            <w:r>
+              <w:t xml:space="preserve">    </w:t>
+            </w:r>
+            <w:r>
+              <w:t>PRINT “Invalid pet type.  Please specify cat or dog.”</w:t>
             </w:r>
           </w:p>
           <w:p>
@@ -365,31 +414,331 @@
               <w:suppressAutoHyphens/>
             </w:pPr>
             <w:r>
-              <w:t xml:space="preserve">        WHILE the customer's pet type is not cat or dog</w:t>
-            </w:r>
-          </w:p>
-          <w:p>
-            <w:pPr>
-              <w:suppressAutoHyphens/>
-            </w:pPr>
-            <w:r>
-              <w:t xml:space="preserve">            PRINT “Invalid pet type.  Please specify cat or dog.”</w:t>
-            </w:r>
-          </w:p>
-          <w:p>
-            <w:pPr>
-              <w:suppressAutoHyphens/>
-            </w:pPr>
-            <w:r>
-              <w:t xml:space="preserve">            INPUT the customer’s pet type</w:t>
-            </w:r>
-          </w:p>
-          <w:p>
-            <w:pPr>
-              <w:suppressAutoHyphens/>
-            </w:pPr>
-            <w:r>
-              <w:t xml:space="preserve">        ENDWHILE</w:t>
+              <w:t xml:space="preserve">   </w:t>
+            </w:r>
+            <w:r>
+              <w:t xml:space="preserve"> </w:t>
+            </w:r>
+            <w:r>
+              <w:t>ENDWHILE</w:t>
+            </w:r>
+          </w:p>
+          <w:p>
+            <w:pPr>
+              <w:suppressAutoHyphens/>
+            </w:pPr>
+            <w:r>
+              <w:t xml:space="preserve">    </w:t>
+            </w:r>
+          </w:p>
+          <w:p>
+            <w:pPr>
+              <w:suppressAutoHyphens/>
+            </w:pPr>
+            <w:r>
+              <w:t xml:space="preserve">    IF the customer's pet type is a dog THEN</w:t>
+            </w:r>
+          </w:p>
+          <w:p>
+            <w:pPr>
+              <w:suppressAutoHyphens/>
+            </w:pPr>
+            <w:r>
+              <w:t xml:space="preserve">    </w:t>
+            </w:r>
+            <w:r>
+              <w:t xml:space="preserve">    </w:t>
+            </w:r>
+            <w:r>
+              <w:t xml:space="preserve">IF available dog space is greater than 0 THEN </w:t>
+            </w:r>
+          </w:p>
+          <w:p>
+            <w:pPr>
+              <w:suppressAutoHyphens/>
+            </w:pPr>
+            <w:r>
+              <w:t xml:space="preserve">        </w:t>
+            </w:r>
+            <w:r>
+              <w:t xml:space="preserve">    </w:t>
+            </w:r>
+            <w:r>
+              <w:t>RETURN true</w:t>
+            </w:r>
+          </w:p>
+          <w:p>
+            <w:pPr>
+              <w:suppressAutoHyphens/>
+            </w:pPr>
+            <w:r>
+              <w:t xml:space="preserve">        ELSE</w:t>
+            </w:r>
+          </w:p>
+          <w:p>
+            <w:pPr>
+              <w:suppressAutoHyphens/>
+            </w:pPr>
+            <w:r>
+              <w:t xml:space="preserve">            RETURN false</w:t>
+            </w:r>
+          </w:p>
+          <w:p>
+            <w:pPr>
+              <w:suppressAutoHyphens/>
+            </w:pPr>
+            <w:r>
+              <w:t xml:space="preserve">    </w:t>
+            </w:r>
+            <w:r>
+              <w:t xml:space="preserve">    </w:t>
+            </w:r>
+            <w:r>
+              <w:t>ENDIF</w:t>
+            </w:r>
+          </w:p>
+          <w:p>
+            <w:pPr>
+              <w:suppressAutoHyphens/>
+            </w:pPr>
+            <w:r>
+              <w:t xml:space="preserve">    ELSE</w:t>
+            </w:r>
+          </w:p>
+          <w:p>
+            <w:pPr>
+              <w:suppressAutoHyphens/>
+            </w:pPr>
+            <w:r>
+              <w:t xml:space="preserve">        IF available cat space is greater than 0 THEN </w:t>
+            </w:r>
+          </w:p>
+          <w:p>
+            <w:pPr>
+              <w:suppressAutoHyphens/>
+            </w:pPr>
+            <w:r>
+              <w:t xml:space="preserve">        </w:t>
+            </w:r>
+            <w:r>
+              <w:t xml:space="preserve">    </w:t>
+            </w:r>
+            <w:r>
+              <w:t>RETURN true</w:t>
+            </w:r>
+          </w:p>
+          <w:p>
+            <w:pPr>
+              <w:suppressAutoHyphens/>
+            </w:pPr>
+            <w:r>
+              <w:t xml:space="preserve">        ELSE</w:t>
+            </w:r>
+          </w:p>
+          <w:p>
+            <w:pPr>
+              <w:suppressAutoHyphens/>
+            </w:pPr>
+            <w:r>
+              <w:t xml:space="preserve">        </w:t>
+            </w:r>
+            <w:r>
+              <w:t xml:space="preserve">    </w:t>
+            </w:r>
+            <w:r>
+              <w:t>RETURN false</w:t>
+            </w:r>
+          </w:p>
+          <w:p>
+            <w:pPr>
+              <w:suppressAutoHyphens/>
+            </w:pPr>
+            <w:r>
+              <w:t xml:space="preserve">        ENDIF</w:t>
+            </w:r>
+          </w:p>
+          <w:p>
+            <w:pPr>
+              <w:suppressAutoHyphens/>
+            </w:pPr>
+            <w:r>
+              <w:t xml:space="preserve">    ENDIF</w:t>
+            </w:r>
+          </w:p>
+          <w:p>
+            <w:pPr>
+              <w:suppressAutoHyphens/>
+            </w:pPr>
+            <w:r>
+              <w:t xml:space="preserve">    </w:t>
+            </w:r>
+          </w:p>
+          <w:p>
+            <w:pPr>
+              <w:suppressAutoHyphens/>
+            </w:pPr>
+            <w:r>
+              <w:t xml:space="preserve">    IF there is space available THEN</w:t>
+            </w:r>
+          </w:p>
+          <w:p>
+            <w:pPr>
+              <w:suppressAutoHyphens/>
+            </w:pPr>
+            <w:r>
+              <w:t xml:space="preserve">    </w:t>
+            </w:r>
+            <w:r>
+              <w:t xml:space="preserve">    </w:t>
+            </w:r>
+            <w:r>
+              <w:t>PRINT "Has this pet stayed with us before? (Y/N)"</w:t>
+            </w:r>
+          </w:p>
+          <w:p>
+            <w:pPr>
+              <w:suppressAutoHyphens/>
+            </w:pPr>
+            <w:r>
+              <w:t xml:space="preserve">        INPUT Y or N</w:t>
+            </w:r>
+          </w:p>
+          <w:p>
+            <w:pPr>
+              <w:suppressAutoHyphens/>
+            </w:pPr>
+            <w:r>
+              <w:t xml:space="preserve">        </w:t>
+            </w:r>
+          </w:p>
+          <w:p>
+            <w:pPr>
+              <w:suppressAutoHyphens/>
+            </w:pPr>
+            <w:r>
+              <w:t xml:space="preserve">        </w:t>
+            </w:r>
+            <w:r>
+              <w:t>WHILE input is not Y or N</w:t>
+            </w:r>
+          </w:p>
+          <w:p>
+            <w:pPr>
+              <w:suppressAutoHyphens/>
+            </w:pPr>
+            <w:r>
+              <w:t xml:space="preserve">            PRINT "Invalid response.  Please enter Y or N."</w:t>
+            </w:r>
+          </w:p>
+          <w:p>
+            <w:pPr>
+              <w:suppressAutoHyphens/>
+            </w:pPr>
+            <w:r>
+              <w:t xml:space="preserve">            INPUT Y or N</w:t>
+            </w:r>
+          </w:p>
+          <w:p>
+            <w:pPr>
+              <w:suppressAutoHyphens/>
+            </w:pPr>
+            <w:r>
+              <w:t xml:space="preserve">        ENDHILE</w:t>
+            </w:r>
+          </w:p>
+          <w:p>
+            <w:pPr>
+              <w:suppressAutoHyphens/>
+            </w:pPr>
+            <w:r>
+              <w:t xml:space="preserve">        </w:t>
+            </w:r>
+          </w:p>
+          <w:p>
+            <w:pPr>
+              <w:suppressAutoHyphens/>
+            </w:pPr>
+            <w:r>
+              <w:t xml:space="preserve">   </w:t>
+            </w:r>
+            <w:r>
+              <w:t xml:space="preserve"> </w:t>
+            </w:r>
+            <w:r>
+              <w:t xml:space="preserve"> </w:t>
+            </w:r>
+            <w:r>
+              <w:t xml:space="preserve">   </w:t>
+            </w:r>
+            <w:r>
+              <w:t>IF customer is an existing client THEN</w:t>
+            </w:r>
+          </w:p>
+          <w:p>
+            <w:pPr>
+              <w:suppressAutoHyphens/>
+            </w:pPr>
+            <w:r>
+              <w:t xml:space="preserve">            UPDATE existing pet information</w:t>
+            </w:r>
+          </w:p>
+          <w:p>
+            <w:pPr>
+              <w:suppressAutoHyphens/>
+            </w:pPr>
+            <w:r>
+              <w:t xml:space="preserve">        ELSE</w:t>
+            </w:r>
+          </w:p>
+          <w:p>
+            <w:pPr>
+              <w:suppressAutoHyphens/>
+            </w:pPr>
+            <w:r>
+              <w:t xml:space="preserve">            ADD new pet information</w:t>
+            </w:r>
+          </w:p>
+          <w:p>
+            <w:pPr>
+              <w:suppressAutoHyphens/>
+            </w:pPr>
+            <w:r>
+              <w:t xml:space="preserve">        ENDIF</w:t>
+            </w:r>
+          </w:p>
+          <w:p>
+            <w:pPr>
+              <w:suppressAutoHyphens/>
+            </w:pPr>
+            <w:r>
+              <w:t xml:space="preserve">        </w:t>
+            </w:r>
+          </w:p>
+          <w:p>
+            <w:pPr>
+              <w:suppressAutoHyphens/>
+            </w:pPr>
+            <w:r>
+              <w:t xml:space="preserve">    </w:t>
+            </w:r>
+            <w:r>
+              <w:t xml:space="preserve">    PRINT "How many days will the pet be staying with us?"</w:t>
+            </w:r>
+          </w:p>
+          <w:p>
+            <w:pPr>
+              <w:suppressAutoHyphens/>
+            </w:pPr>
+            <w:r>
+              <w:t xml:space="preserve">        INPUT the number of days</w:t>
+            </w:r>
+          </w:p>
+          <w:p>
+            <w:pPr>
+              <w:suppressAutoHyphens/>
+            </w:pPr>
+            <w:r>
+              <w:t xml:space="preserve">    </w:t>
             </w:r>
           </w:p>
           <w:p>
@@ -405,295 +754,15 @@
               <w:suppressAutoHyphens/>
             </w:pPr>
             <w:r>
-              <w:t xml:space="preserve">            IF available dog space is greater than 0 THEN </w:t>
-            </w:r>
-          </w:p>
-          <w:p>
-            <w:pPr>
-              <w:suppressAutoHyphens/>
-            </w:pPr>
-            <w:r>
-              <w:t xml:space="preserve">                RETURN true</w:t>
-            </w:r>
-          </w:p>
-          <w:p>
-            <w:pPr>
-              <w:suppressAutoHyphens/>
-            </w:pPr>
-            <w:r>
-              <w:t xml:space="preserve">            ELSE</w:t>
-            </w:r>
-          </w:p>
-          <w:p>
-            <w:pPr>
-              <w:suppressAutoHyphens/>
-            </w:pPr>
-            <w:r>
-              <w:t xml:space="preserve">                RETURN false</w:t>
-            </w:r>
-          </w:p>
-          <w:p>
-            <w:pPr>
-              <w:suppressAutoHyphens/>
-            </w:pPr>
-            <w:r>
-              <w:t xml:space="preserve">            ENDIF</w:t>
-            </w:r>
-          </w:p>
-          <w:p>
-            <w:pPr>
-              <w:suppressAutoHyphens/>
-            </w:pPr>
-            <w:r>
-              <w:t xml:space="preserve">        ELSE</w:t>
-            </w:r>
-          </w:p>
-          <w:p>
-            <w:pPr>
-              <w:suppressAutoHyphens/>
-            </w:pPr>
-            <w:r>
-              <w:t xml:space="preserve">            IF available cat space is greater than 0 THEN </w:t>
-            </w:r>
-          </w:p>
-          <w:p>
-            <w:pPr>
-              <w:suppressAutoHyphens/>
-            </w:pPr>
-            <w:r>
-              <w:t xml:space="preserve">                RETURN true</w:t>
-            </w:r>
-          </w:p>
-          <w:p>
-            <w:pPr>
-              <w:suppressAutoHyphens/>
-            </w:pPr>
-            <w:r>
-              <w:t xml:space="preserve">            ELSE</w:t>
-            </w:r>
-          </w:p>
-          <w:p>
-            <w:pPr>
-              <w:suppressAutoHyphens/>
-            </w:pPr>
-            <w:r>
-              <w:t xml:space="preserve">                RETURN false</w:t>
-            </w:r>
-          </w:p>
-          <w:p>
-            <w:pPr>
-              <w:suppressAutoHyphens/>
-            </w:pPr>
-            <w:r>
-              <w:t xml:space="preserve">            ENDIF</w:t>
-            </w:r>
-          </w:p>
-          <w:p>
-            <w:pPr>
-              <w:suppressAutoHyphens/>
-            </w:pPr>
-            <w:r>
-              <w:t xml:space="preserve">        ENDIF</w:t>
-            </w:r>
-          </w:p>
-          <w:p>
-            <w:pPr>
-              <w:suppressAutoHyphens/>
-            </w:pPr>
-            <w:r>
-              <w:t xml:space="preserve">        IF there is space available THEN</w:t>
-            </w:r>
-          </w:p>
-          <w:p>
-            <w:pPr>
-              <w:suppressAutoHyphens/>
-            </w:pPr>
-            <w:r>
-              <w:t xml:space="preserve">            PRINT "Has this pet stayed with us before? (Y/N)"</w:t>
-            </w:r>
-          </w:p>
-          <w:p>
-            <w:pPr>
-              <w:suppressAutoHyphens/>
-            </w:pPr>
-            <w:r>
-              <w:t xml:space="preserve">            INPUT Y or N</w:t>
-            </w:r>
-          </w:p>
-          <w:p>
-            <w:pPr>
-              <w:suppressAutoHyphens/>
-            </w:pPr>
-            <w:r>
-              <w:t xml:space="preserve">            WHILE input is not Y or N</w:t>
-            </w:r>
-          </w:p>
-          <w:p>
-            <w:pPr>
-              <w:suppressAutoHyphens/>
-            </w:pPr>
-            <w:r>
-              <w:t xml:space="preserve">                PRINT "Invalid response.  Please enter Y or N."</w:t>
-            </w:r>
-          </w:p>
-          <w:p>
-            <w:pPr>
-              <w:suppressAutoHyphens/>
-            </w:pPr>
-            <w:r>
-              <w:t xml:space="preserve">                INPUT Y or N</w:t>
-            </w:r>
-          </w:p>
-          <w:p>
-            <w:pPr>
-              <w:suppressAutoHyphens/>
-            </w:pPr>
-            <w:r>
-              <w:t xml:space="preserve">            ENDHILE</w:t>
-            </w:r>
-          </w:p>
-          <w:p>
-            <w:pPr>
-              <w:suppressAutoHyphens/>
-            </w:pPr>
-            <w:r>
-              <w:t xml:space="preserve">            IF customer is an existing client THEN</w:t>
-            </w:r>
-          </w:p>
-          <w:p>
-            <w:pPr>
-              <w:suppressAutoHyphens/>
-            </w:pPr>
-            <w:r>
-              <w:t xml:space="preserve">                UPDATE existing pet information</w:t>
-            </w:r>
-          </w:p>
-          <w:p>
-            <w:pPr>
-              <w:suppressAutoHyphens/>
-            </w:pPr>
-            <w:r>
-              <w:t xml:space="preserve">            ELSE</w:t>
-            </w:r>
-          </w:p>
-          <w:p>
-            <w:pPr>
-              <w:suppressAutoHyphens/>
-            </w:pPr>
-            <w:r>
-              <w:t xml:space="preserve">                ADD new pet information</w:t>
-            </w:r>
-          </w:p>
-          <w:p>
-            <w:pPr>
-              <w:suppressAutoHyphens/>
-            </w:pPr>
-            <w:r>
-              <w:t xml:space="preserve">            ENDIF</w:t>
-            </w:r>
-          </w:p>
-          <w:p>
-            <w:pPr>
-              <w:suppressAutoHyphens/>
-            </w:pPr>
-            <w:r>
-              <w:t xml:space="preserve">            PRINT "How many days will the pet be staying with us?"</w:t>
-            </w:r>
-          </w:p>
-          <w:p>
-            <w:pPr>
-              <w:suppressAutoHyphens/>
-            </w:pPr>
-            <w:r>
-              <w:t xml:space="preserve">            INPUT the number of days</w:t>
-            </w:r>
-          </w:p>
-          <w:p>
-            <w:pPr>
-              <w:suppressAutoHyphens/>
-            </w:pPr>
-            <w:r>
-              <w:t xml:space="preserve">            IF the customer's pet type is a dog THEN</w:t>
-            </w:r>
-          </w:p>
-          <w:p>
-            <w:pPr>
-              <w:suppressAutoHyphens/>
-            </w:pPr>
-            <w:r>
-              <w:t xml:space="preserve">                IF the duration of the stay is greater than 2 days THEN</w:t>
-            </w:r>
-          </w:p>
-          <w:p>
-            <w:pPr>
-              <w:suppressAutoHyphens/>
-            </w:pPr>
-            <w:r>
-              <w:t xml:space="preserve">                    SET grooming to TRUE</w:t>
-            </w:r>
-          </w:p>
-          <w:p>
-            <w:pPr>
-              <w:suppressAutoHyphens/>
-            </w:pPr>
-            <w:r>
-              <w:t xml:space="preserve">                ELSE</w:t>
-            </w:r>
-          </w:p>
-          <w:p>
-            <w:pPr>
-              <w:suppressAutoHyphens/>
-            </w:pPr>
-            <w:r>
-              <w:t xml:space="preserve">                    SET grooming to FALSE</w:t>
-            </w:r>
-          </w:p>
-          <w:p>
-            <w:pPr>
-              <w:suppressAutoHyphens/>
-            </w:pPr>
-            <w:r>
-              <w:t xml:space="preserve">                ENDIF</w:t>
-            </w:r>
-          </w:p>
-          <w:p>
-            <w:pPr>
-              <w:suppressAutoHyphens/>
-            </w:pPr>
-            <w:r>
-              <w:t xml:space="preserve">            ENDIF</w:t>
-            </w:r>
-          </w:p>
-          <w:p>
-            <w:pPr>
-              <w:suppressAutoHyphens/>
-            </w:pPr>
-            <w:r>
-              <w:t xml:space="preserve">            IF the customer's pet type is a dog</w:t>
-            </w:r>
-          </w:p>
-          <w:p>
-            <w:pPr>
-              <w:suppressAutoHyphens/>
-            </w:pPr>
-            <w:r>
-              <w:t xml:space="preserve">                SET the dog's space number</w:t>
-            </w:r>
-          </w:p>
-          <w:p>
-            <w:pPr>
-              <w:suppressAutoHyphens/>
-            </w:pPr>
-            <w:r>
-              <w:t xml:space="preserve">                DECREMENT available dog space</w:t>
-            </w:r>
-          </w:p>
-          <w:p>
-            <w:pPr>
-              <w:suppressAutoHyphens/>
-            </w:pPr>
-            <w:r>
-              <w:t xml:space="preserve">                PRINT dog's space number</w:t>
+              <w:t xml:space="preserve">            IF the duration of the stay is greater than 2 days THEN</w:t>
+            </w:r>
+          </w:p>
+          <w:p>
+            <w:pPr>
+              <w:suppressAutoHyphens/>
+            </w:pPr>
+            <w:r>
+              <w:t xml:space="preserve">                SET grooming to TRUE</w:t>
             </w:r>
           </w:p>
           <w:p>
@@ -710,31 +779,66 @@
               <w:suppressAutoHyphens/>
             </w:pPr>
             <w:r>
-              <w:t xml:space="preserve">                SET the cat's space number</w:t>
-            </w:r>
-          </w:p>
-          <w:p>
-            <w:pPr>
-              <w:suppressAutoHyphens/>
-            </w:pPr>
-            <w:r>
-              <w:t xml:space="preserve">                DECREMENT available cat space</w:t>
-            </w:r>
-          </w:p>
-          <w:p>
-            <w:pPr>
-              <w:suppressAutoHyphens/>
-            </w:pPr>
-            <w:r>
-              <w:t xml:space="preserve">                PRINT cat's space number</w:t>
-            </w:r>
-          </w:p>
-          <w:p>
-            <w:pPr>
-              <w:suppressAutoHyphens/>
-            </w:pPr>
-            <w:r>
-              <w:t xml:space="preserve">            ENDIF            </w:t>
+              <w:t xml:space="preserve">                SET grooming to FALSE</w:t>
+            </w:r>
+          </w:p>
+          <w:p>
+            <w:pPr>
+              <w:suppressAutoHyphens/>
+            </w:pPr>
+            <w:r>
+              <w:t xml:space="preserve">            ENDIF</w:t>
+            </w:r>
+          </w:p>
+          <w:p>
+            <w:pPr>
+              <w:suppressAutoHyphens/>
+            </w:pPr>
+            <w:r>
+              <w:t xml:space="preserve">        ENDIF</w:t>
+            </w:r>
+          </w:p>
+          <w:p>
+            <w:pPr>
+              <w:suppressAutoHyphens/>
+            </w:pPr>
+            <w:r>
+              <w:t xml:space="preserve">        </w:t>
+            </w:r>
+          </w:p>
+          <w:p>
+            <w:pPr>
+              <w:suppressAutoHyphens/>
+            </w:pPr>
+            <w:r>
+              <w:t xml:space="preserve">    </w:t>
+            </w:r>
+            <w:r>
+              <w:t xml:space="preserve">    IF the customer's pet type is a dog</w:t>
+            </w:r>
+          </w:p>
+          <w:p>
+            <w:pPr>
+              <w:suppressAutoHyphens/>
+            </w:pPr>
+            <w:r>
+              <w:t xml:space="preserve">            SET the dog's space number</w:t>
+            </w:r>
+          </w:p>
+          <w:p>
+            <w:pPr>
+              <w:suppressAutoHyphens/>
+            </w:pPr>
+            <w:r>
+              <w:t xml:space="preserve">            DECREMENT available dog space</w:t>
+            </w:r>
+          </w:p>
+          <w:p>
+            <w:pPr>
+              <w:suppressAutoHyphens/>
+            </w:pPr>
+            <w:r>
+              <w:t xml:space="preserve">            PRINT dog's space number</w:t>
             </w:r>
           </w:p>
           <w:p>
@@ -750,16 +854,72 @@
               <w:suppressAutoHyphens/>
             </w:pPr>
             <w:r>
-              <w:t xml:space="preserve">            PRINT "No Vacancy."</w:t>
-            </w:r>
-          </w:p>
-          <w:p>
-            <w:pPr>
-              <w:suppressAutoHyphens/>
-            </w:pPr>
-            <w:r>
-              <w:t xml:space="preserve">        ENDIF</w:t>
-            </w:r>
+              <w:t xml:space="preserve">            SET the cat's space number</w:t>
+            </w:r>
+          </w:p>
+          <w:p>
+            <w:pPr>
+              <w:suppressAutoHyphens/>
+            </w:pPr>
+            <w:r>
+              <w:t xml:space="preserve">            DECREMENT available cat space</w:t>
+            </w:r>
+          </w:p>
+          <w:p>
+            <w:pPr>
+              <w:suppressAutoHyphens/>
+            </w:pPr>
+            <w:r>
+              <w:t xml:space="preserve">            PRINT cat's space number</w:t>
+            </w:r>
+          </w:p>
+          <w:p>
+            <w:pPr>
+              <w:suppressAutoHyphens/>
+            </w:pPr>
+            <w:r>
+              <w:t xml:space="preserve">        ENDIF            </w:t>
+            </w:r>
+          </w:p>
+          <w:p>
+            <w:pPr>
+              <w:suppressAutoHyphens/>
+            </w:pPr>
+            <w:r>
+              <w:t xml:space="preserve">    </w:t>
+            </w:r>
+          </w:p>
+          <w:p>
+            <w:pPr>
+              <w:suppressAutoHyphens/>
+            </w:pPr>
+            <w:r>
+              <w:t xml:space="preserve">    </w:t>
+            </w:r>
+            <w:r>
+              <w:t>ELSE</w:t>
+            </w:r>
+          </w:p>
+          <w:p>
+            <w:pPr>
+              <w:suppressAutoHyphens/>
+            </w:pPr>
+            <w:r>
+              <w:t xml:space="preserve">        PRINT "No Vacancy."</w:t>
+            </w:r>
+          </w:p>
+          <w:p>
+            <w:pPr>
+              <w:suppressAutoHyphens/>
+            </w:pPr>
+            <w:r>
+              <w:t xml:space="preserve">    ENDIF</w:t>
+            </w:r>
+          </w:p>
+          <w:p>
+            <w:pPr>
+              <w:suppressAutoHyphens/>
+            </w:pPr>
           </w:p>
           <w:p>
             <w:pPr>
@@ -1021,6 +1181,33 @@
             </w:pPr>
             <w:bookmarkStart w:id="1" w:name="_gjdgxs" w:colFirst="0" w:colLast="0"/>
             <w:bookmarkEnd w:id="1"/>
+            <w:r>
+              <w:t xml:space="preserve">The Pet class (i.e. Pet.java) applies inheritance through its intended purpose to serve as the Base class for the derived Cat and Dog classes.  Fields and methods shared between the Cat and Dog classes are defined in a single base class </w:t>
+            </w:r>
+            <w:proofErr w:type="gramStart"/>
+            <w:r>
+              <w:t>so as to</w:t>
+            </w:r>
+            <w:proofErr w:type="gramEnd"/>
+            <w:r>
+              <w:t xml:space="preserve"> not be duplicated in their definitions and to be inherited by derived classes that exhibit the same properties and behaviors.</w:t>
+            </w:r>
+            <w:r>
+              <w:t xml:space="preserve">  </w:t>
+            </w:r>
+            <w:r>
+              <w:t xml:space="preserve">  </w:t>
+            </w:r>
+          </w:p>
+          <w:p>
+            <w:pPr>
+              <w:suppressAutoHyphens/>
+            </w:pPr>
+          </w:p>
+          <w:p>
+            <w:pPr>
+              <w:suppressAutoHyphens/>
+            </w:pPr>
             <w:r>
               <w:t>Inheritance</w:t>
             </w:r>
@@ -2297,7 +2484,7 @@
 </file>
 
 <file path=customXml/itemProps1.xml><?xml version="1.0" encoding="utf-8"?>
-<ds:datastoreItem xmlns:ds="http://schemas.openxmlformats.org/officeDocument/2006/customXml" ds:itemID="{07674948-7B3E-462B-97C8-5AEFD5EAB80F}">
+<ds:datastoreItem xmlns:ds="http://schemas.openxmlformats.org/officeDocument/2006/customXml" ds:itemID="{460929AB-85BE-4322-AF4D-8ACED8C086A1}">
   <ds:schemaRefs>
     <ds:schemaRef ds:uri="http://schemas.openxmlformats.org/officeDocument/2006/bibliography"/>
   </ds:schemaRefs>

</xml_diff>

<commit_message>
Add encapsulation talk to Project 1 OOP principles.
</commit_message>
<xml_diff>
--- a/documentation/IT-145-Summary-Report-PetBAG-Project-1.docx
+++ b/documentation/IT-145-Summary-Report-PetBAG-Project-1.docx
@@ -330,8 +330,6 @@
             <w:pPr>
               <w:suppressAutoHyphens/>
             </w:pPr>
-            <w:bookmarkStart w:id="0" w:name="_GoBack"/>
-            <w:bookmarkEnd w:id="0"/>
           </w:p>
           <w:p>
             <w:pPr>
@@ -1179,38 +1177,67 @@
             <w:pPr>
               <w:suppressAutoHyphens/>
             </w:pPr>
-            <w:bookmarkStart w:id="1" w:name="_gjdgxs" w:colFirst="0" w:colLast="0"/>
+            <w:bookmarkStart w:id="0" w:name="_gjdgxs" w:colFirst="0" w:colLast="0"/>
+            <w:bookmarkEnd w:id="0"/>
+            <w:r>
+              <w:t xml:space="preserve">    </w:t>
+            </w:r>
+            <w:r>
+              <w:t xml:space="preserve">The Pet class (i.e. Pet.java) applies inheritance through its intended purpose to serve as the </w:t>
+            </w:r>
+            <w:r>
+              <w:t>b</w:t>
+            </w:r>
+            <w:r>
+              <w:t xml:space="preserve">ase class for the derived Cat and Dog classes.  Fields and methods shared between the Cat and Dog classes are defined in a single base class </w:t>
+            </w:r>
+            <w:r>
+              <w:t>to</w:t>
+            </w:r>
+            <w:r>
+              <w:t xml:space="preserve"> not be duplicated in their definitions and to be inherited by derived classes that exhibit the same properties and behaviors.</w:t>
+            </w:r>
+            <w:r>
+              <w:t xml:space="preserve">  Encapsulation is applied through including ‘private’ access</w:t>
+            </w:r>
+            <w:r>
+              <w:t xml:space="preserve"> </w:t>
+            </w:r>
+            <w:r>
+              <w:t xml:space="preserve">modifiers to the class fields, while applying ‘public’ access modifiers to the setter and getter (i.e. write and read) methods.  </w:t>
+            </w:r>
+            <w:r>
+              <w:t>Private access to the member fields prohibits outside modification through simple assignment and reduces the risk of unintended consequences through inadvertent modification.  Public access to member methods</w:t>
+            </w:r>
+            <w:r>
+              <w:t xml:space="preserve"> </w:t>
+            </w:r>
+            <w:r>
+              <w:t xml:space="preserve">exposes the ability to read and write to member fields </w:t>
+            </w:r>
+            <w:r>
+              <w:t>from</w:t>
+            </w:r>
+            <w:r>
+              <w:t xml:space="preserve"> outside classes but ensures an explicit method call must be made to do so.</w:t>
+            </w:r>
+          </w:p>
+          <w:p>
+            <w:pPr>
+              <w:suppressAutoHyphens/>
+            </w:pPr>
+          </w:p>
+          <w:p>
+            <w:pPr>
+              <w:suppressAutoHyphens/>
+            </w:pPr>
+            <w:bookmarkStart w:id="1" w:name="_GoBack"/>
             <w:bookmarkEnd w:id="1"/>
-            <w:r>
-              <w:t xml:space="preserve">The Pet class (i.e. Pet.java) applies inheritance through its intended purpose to serve as the Base class for the derived Cat and Dog classes.  Fields and methods shared between the Cat and Dog classes are defined in a single base class </w:t>
-            </w:r>
-            <w:proofErr w:type="gramStart"/>
-            <w:r>
-              <w:t>so as to</w:t>
-            </w:r>
-            <w:proofErr w:type="gramEnd"/>
-            <w:r>
-              <w:t xml:space="preserve"> not be duplicated in their definitions and to be inherited by derived classes that exhibit the same properties and behaviors.</w:t>
-            </w:r>
-            <w:r>
-              <w:t xml:space="preserve">  </w:t>
-            </w:r>
-            <w:r>
-              <w:t xml:space="preserve">  </w:t>
-            </w:r>
-          </w:p>
-          <w:p>
-            <w:pPr>
-              <w:suppressAutoHyphens/>
-            </w:pPr>
-          </w:p>
-          <w:p>
-            <w:pPr>
-              <w:suppressAutoHyphens/>
-            </w:pPr>
-            <w:r>
-              <w:t>Inheritance</w:t>
-            </w:r>
+          </w:p>
+          <w:p>
+            <w:pPr>
+              <w:suppressAutoHyphens/>
+            </w:pPr>
           </w:p>
           <w:p>
             <w:pPr>
@@ -2484,7 +2511,7 @@
 </file>
 
 <file path=customXml/itemProps1.xml><?xml version="1.0" encoding="utf-8"?>
-<ds:datastoreItem xmlns:ds="http://schemas.openxmlformats.org/officeDocument/2006/customXml" ds:itemID="{460929AB-85BE-4322-AF4D-8ACED8C086A1}">
+<ds:datastoreItem xmlns:ds="http://schemas.openxmlformats.org/officeDocument/2006/customXml" ds:itemID="{340124E9-F927-4F9D-8587-8F33EB42A096}">
   <ds:schemaRefs>
     <ds:schemaRef ds:uri="http://schemas.openxmlformats.org/officeDocument/2006/bibliography"/>
   </ds:schemaRefs>

</xml_diff>

<commit_message>
Add First Draft of Project One Summary Report.
</commit_message>
<xml_diff>
--- a/documentation/IT-145-Summary-Report-PetBAG-Project-1.docx
+++ b/documentation/IT-145-Summary-Report-PetBAG-Project-1.docx
@@ -6,6 +6,8 @@
       <w:pPr>
         <w:pStyle w:val="Heading2"/>
       </w:pPr>
+      <w:bookmarkStart w:id="0" w:name="_GoBack"/>
+      <w:bookmarkEnd w:id="0"/>
       <w:r>
         <w:rPr>
           <w:noProof/>
@@ -232,15 +234,7 @@
         <w:t>When you are done implementing the Pet cl</w:t>
       </w:r>
       <w:r>
-        <w:t xml:space="preserve">ass, </w:t>
-      </w:r>
-      <w:proofErr w:type="gramStart"/>
-      <w:r>
-        <w:t>refer back</w:t>
-      </w:r>
-      <w:proofErr w:type="gramEnd"/>
-      <w:r>
-        <w:t xml:space="preserve"> to the Pet BAG specification d</w:t>
+        <w:t>ass, refer back to the Pet BAG specification d</w:t>
       </w:r>
       <w:r>
         <w:t>ocument and select either the pet check-in or check-out method. These methods are detailed in th</w:t>
@@ -274,11 +268,6 @@
       </w:r>
       <w:r>
         <w:t xml:space="preserve"> have to write pseudocode for both methods. Your pseudocode must not exceed one page.</w:t>
-      </w:r>
-    </w:p>
-    <w:p>
-      <w:r>
-        <w:br w:type="page"/>
       </w:r>
     </w:p>
     <w:p>
@@ -315,36 +304,20 @@
               <w:suppressAutoHyphens/>
             </w:pPr>
             <w:r>
-              <w:t xml:space="preserve">PROGRAM </w:t>
-            </w:r>
-            <w:proofErr w:type="spellStart"/>
-            <w:r>
-              <w:t>checkIn</w:t>
-            </w:r>
-            <w:proofErr w:type="spellEnd"/>
-            <w:r>
-              <w:t>:</w:t>
-            </w:r>
-          </w:p>
-          <w:p>
-            <w:pPr>
-              <w:suppressAutoHyphens/>
-            </w:pPr>
-          </w:p>
-          <w:p>
-            <w:pPr>
-              <w:suppressAutoHyphens/>
-            </w:pPr>
-            <w:r>
-              <w:t xml:space="preserve">function </w:t>
-            </w:r>
-            <w:proofErr w:type="spellStart"/>
-            <w:r>
-              <w:t>checkIn</w:t>
-            </w:r>
-            <w:proofErr w:type="spellEnd"/>
-            <w:r>
-              <w:t>():</w:t>
+              <w:t>PROGRAM checkIn:</w:t>
+            </w:r>
+          </w:p>
+          <w:p>
+            <w:pPr>
+              <w:suppressAutoHyphens/>
+            </w:pPr>
+          </w:p>
+          <w:p>
+            <w:pPr>
+              <w:suppressAutoHyphens/>
+            </w:pPr>
+            <w:r>
+              <w:t>function checkIn():</w:t>
             </w:r>
           </w:p>
           <w:p>
@@ -657,6 +630,7 @@
               <w:suppressAutoHyphens/>
             </w:pPr>
             <w:r>
+              <w:lastRenderedPageBreak/>
               <w:t xml:space="preserve">   </w:t>
             </w:r>
             <w:r>
@@ -768,7 +742,6 @@
               <w:suppressAutoHyphens/>
             </w:pPr>
             <w:r>
-              <w:lastRenderedPageBreak/>
               <w:t xml:space="preserve">            ELSE</w:t>
             </w:r>
           </w:p>
@@ -973,15 +946,7 @@
         <w:t>to include start and end points and</w:t>
       </w:r>
       <w:r>
-        <w:t xml:space="preserve"> appropriate decision </w:t>
-      </w:r>
-      <w:proofErr w:type="gramStart"/>
-      <w:r>
-        <w:t>branching, and</w:t>
-      </w:r>
-      <w:proofErr w:type="gramEnd"/>
-      <w:r>
-        <w:t xml:space="preserve"> align the flowchart to the check-in/check-out process. </w:t>
+        <w:t xml:space="preserve"> appropriate decision branching, and align the flowchart to the check-in/check-out process. </w:t>
       </w:r>
       <w:r>
         <w:rPr>
@@ -1177,8 +1142,8 @@
             <w:pPr>
               <w:suppressAutoHyphens/>
             </w:pPr>
-            <w:bookmarkStart w:id="0" w:name="_gjdgxs" w:colFirst="0" w:colLast="0"/>
-            <w:bookmarkEnd w:id="0"/>
+            <w:bookmarkStart w:id="1" w:name="_gjdgxs" w:colFirst="0" w:colLast="0"/>
+            <w:bookmarkEnd w:id="1"/>
             <w:r>
               <w:t xml:space="preserve">    </w:t>
             </w:r>
@@ -1231,36 +1196,38 @@
             <w:pPr>
               <w:suppressAutoHyphens/>
             </w:pPr>
-            <w:bookmarkStart w:id="1" w:name="_GoBack"/>
-            <w:bookmarkEnd w:id="1"/>
-          </w:p>
-          <w:p>
-            <w:pPr>
-              <w:suppressAutoHyphens/>
-            </w:pPr>
-          </w:p>
-          <w:p>
-            <w:pPr>
-              <w:suppressAutoHyphens/>
-            </w:pPr>
-            <w:r>
-              <w:t>Abstraction // Not really used here</w:t>
-            </w:r>
-          </w:p>
-          <w:p>
-            <w:pPr>
-              <w:suppressAutoHyphens/>
-            </w:pPr>
-            <w:r>
-              <w:t>Encapsulation</w:t>
-            </w:r>
-          </w:p>
-          <w:p>
-            <w:pPr>
-              <w:suppressAutoHyphens/>
-            </w:pPr>
-            <w:r>
-              <w:t>Polymorphism // Specifically overloading constructors</w:t>
+            <w:r>
+              <w:t xml:space="preserve">    Polymorphism is applied through the </w:t>
+            </w:r>
+            <w:r>
+              <w:t xml:space="preserve">definition of </w:t>
+            </w:r>
+            <w:r>
+              <w:t>multiple constructors</w:t>
+            </w:r>
+            <w:r>
+              <w:t xml:space="preserve"> in the Pet class</w:t>
+            </w:r>
+            <w:r>
+              <w:t xml:space="preserve">.  There </w:t>
+            </w:r>
+            <w:r>
+              <w:t>is t</w:t>
+            </w:r>
+            <w:r>
+              <w:t>he default, no argument constructor and a parameterized constructor defined with several parameters</w:t>
+            </w:r>
+            <w:r>
+              <w:t>.</w:t>
+            </w:r>
+            <w:r>
+              <w:t xml:space="preserve">  The constructor is overloaded with varying definitions, the appropriate one of which is bound to the call at compile time based on the arguments provided in the object instantiation call.</w:t>
+            </w:r>
+            <w:r>
+              <w:t xml:space="preserve">  Abstraction is not applied.</w:t>
+            </w:r>
+            <w:r>
+              <w:t xml:space="preserve"> </w:t>
             </w:r>
           </w:p>
         </w:tc>
@@ -2511,7 +2478,7 @@
 </file>
 
 <file path=customXml/itemProps1.xml><?xml version="1.0" encoding="utf-8"?>
-<ds:datastoreItem xmlns:ds="http://schemas.openxmlformats.org/officeDocument/2006/customXml" ds:itemID="{340124E9-F927-4F9D-8587-8F33EB42A096}">
+<ds:datastoreItem xmlns:ds="http://schemas.openxmlformats.org/officeDocument/2006/customXml" ds:itemID="{21877B1C-4A6D-4151-9951-E09AC659D8E5}">
   <ds:schemaRefs>
     <ds:schemaRef ds:uri="http://schemas.openxmlformats.org/officeDocument/2006/bibliography"/>
   </ds:schemaRefs>

</xml_diff>

<commit_message>
Add 2pg flowchart to Proj1 doc for readability.
</commit_message>
<xml_diff>
--- a/documentation/IT-145-Summary-Report-PetBAG-Project-1.docx
+++ b/documentation/IT-145-Summary-Report-PetBAG-Project-1.docx
@@ -6,8 +6,6 @@
       <w:pPr>
         <w:pStyle w:val="Heading2"/>
       </w:pPr>
-      <w:bookmarkStart w:id="0" w:name="_GoBack"/>
-      <w:bookmarkEnd w:id="0"/>
       <w:r>
         <w:rPr>
           <w:noProof/>
@@ -1006,9 +1004,9 @@
               <w:lastRenderedPageBreak/>
               <w:drawing>
                 <wp:inline distT="0" distB="0" distL="0" distR="0">
-                  <wp:extent cx="2353310" cy="8102379"/>
-                  <wp:effectExtent l="0" t="0" r="8890" b="0"/>
-                  <wp:docPr id="3" name="Picture 3"/>
+                  <wp:extent cx="4747895" cy="8186468"/>
+                  <wp:effectExtent l="0" t="0" r="0" b="0"/>
+                  <wp:docPr id="2" name="Picture 2"/>
                   <wp:cNvGraphicFramePr>
                     <a:graphicFrameLocks xmlns:a="http://schemas.openxmlformats.org/drawingml/2006/main" noChangeAspect="1"/>
                   </wp:cNvGraphicFramePr>
@@ -1016,7 +1014,7 @@
                     <a:graphicData uri="http://schemas.openxmlformats.org/drawingml/2006/picture">
                       <pic:pic xmlns:pic="http://schemas.openxmlformats.org/drawingml/2006/picture">
                         <pic:nvPicPr>
-                          <pic:cNvPr id="3" name="petCheckIn().png"/>
+                          <pic:cNvPr id="2" name="petCheckIn().png"/>
                           <pic:cNvPicPr/>
                         </pic:nvPicPr>
                         <pic:blipFill>
@@ -1034,7 +1032,7 @@
                         <pic:spPr>
                           <a:xfrm>
                             <a:off x="0" y="0"/>
-                            <a:ext cx="2384279" cy="8209005"/>
+                            <a:ext cx="4749210" cy="8188735"/>
                           </a:xfrm>
                           <a:prstGeom prst="rect">
                             <a:avLst/>
@@ -1047,7 +1045,62 @@
               </w:drawing>
             </w:r>
           </w:p>
+          <w:p>
+            <w:pPr>
+              <w:suppressAutoHyphens/>
+              <w:jc w:val="center"/>
+            </w:pPr>
+            <w:r>
+              <w:rPr>
+                <w:noProof/>
+              </w:rPr>
+              <w:lastRenderedPageBreak/>
+              <w:drawing>
+                <wp:inline distT="0" distB="0" distL="0" distR="0">
+                  <wp:extent cx="4480560" cy="8169215"/>
+                  <wp:effectExtent l="0" t="0" r="0" b="0"/>
+                  <wp:docPr id="5" name="Picture 5"/>
+                  <wp:cNvGraphicFramePr>
+                    <a:graphicFrameLocks xmlns:a="http://schemas.openxmlformats.org/drawingml/2006/main" noChangeAspect="1"/>
+                  </wp:cNvGraphicFramePr>
+                  <a:graphic xmlns:a="http://schemas.openxmlformats.org/drawingml/2006/main">
+                    <a:graphicData uri="http://schemas.openxmlformats.org/drawingml/2006/picture">
+                      <pic:pic xmlns:pic="http://schemas.openxmlformats.org/drawingml/2006/picture">
+                        <pic:nvPicPr>
+                          <pic:cNvPr id="5" name="petCheckIn() (1).png"/>
+                          <pic:cNvPicPr/>
+                        </pic:nvPicPr>
+                        <pic:blipFill>
+                          <a:blip r:embed="rId9" cstate="print">
+                            <a:extLst>
+                              <a:ext uri="{28A0092B-C50C-407E-A947-70E740481C1C}">
+                                <a14:useLocalDpi xmlns:a14="http://schemas.microsoft.com/office/drawing/2010/main" val="0"/>
+                              </a:ext>
+                            </a:extLst>
+                          </a:blip>
+                          <a:stretch>
+                            <a:fillRect/>
+                          </a:stretch>
+                        </pic:blipFill>
+                        <pic:spPr>
+                          <a:xfrm>
+                            <a:off x="0" y="0"/>
+                            <a:ext cx="4482490" cy="8172734"/>
+                          </a:xfrm>
+                          <a:prstGeom prst="rect">
+                            <a:avLst/>
+                          </a:prstGeom>
+                        </pic:spPr>
+                      </pic:pic>
+                    </a:graphicData>
+                  </a:graphic>
+                </wp:inline>
+              </w:drawing>
+            </w:r>
+          </w:p>
         </w:tc>
+        <w:bookmarkStart w:id="0" w:name="_GoBack"/>
+        <w:bookmarkEnd w:id="0"/>
       </w:tr>
     </w:tbl>
     <w:p>
@@ -1240,8 +1293,8 @@
       </w:pPr>
     </w:p>
     <w:sectPr>
-      <w:headerReference w:type="default" r:id="rId9"/>
-      <w:footerReference w:type="default" r:id="rId10"/>
+      <w:headerReference w:type="default" r:id="rId10"/>
+      <w:footerReference w:type="default" r:id="rId11"/>
       <w:pgSz w:w="12240" w:h="15840"/>
       <w:pgMar w:top="1260" w:right="1440" w:bottom="1440" w:left="1440" w:header="720" w:footer="720" w:gutter="0"/>
       <w:pgNumType w:start="1"/>
@@ -2478,7 +2531,7 @@
 </file>
 
 <file path=customXml/itemProps1.xml><?xml version="1.0" encoding="utf-8"?>
-<ds:datastoreItem xmlns:ds="http://schemas.openxmlformats.org/officeDocument/2006/customXml" ds:itemID="{21877B1C-4A6D-4151-9951-E09AC659D8E5}">
+<ds:datastoreItem xmlns:ds="http://schemas.openxmlformats.org/officeDocument/2006/customXml" ds:itemID="{6F2C3A2D-0FBD-45BB-BC31-DAF9E08D376C}">
   <ds:schemaRefs>
     <ds:schemaRef ds:uri="http://schemas.openxmlformats.org/officeDocument/2006/bibliography"/>
   </ds:schemaRefs>

</xml_diff>

<commit_message>
Add Project 1 Summary Report Final Draft.
</commit_message>
<xml_diff>
--- a/documentation/IT-145-Summary-Report-PetBAG-Project-1.docx
+++ b/documentation/IT-145-Summary-Report-PetBAG-Project-1.docx
@@ -1099,8 +1099,6 @@
             </w:r>
           </w:p>
         </w:tc>
-        <w:bookmarkStart w:id="0" w:name="_GoBack"/>
-        <w:bookmarkEnd w:id="0"/>
       </w:tr>
     </w:tbl>
     <w:p>
@@ -1195,8 +1193,8 @@
             <w:pPr>
               <w:suppressAutoHyphens/>
             </w:pPr>
-            <w:bookmarkStart w:id="1" w:name="_gjdgxs" w:colFirst="0" w:colLast="0"/>
-            <w:bookmarkEnd w:id="1"/>
+            <w:bookmarkStart w:id="0" w:name="_gjdgxs" w:colFirst="0" w:colLast="0"/>
+            <w:bookmarkEnd w:id="0"/>
             <w:r>
               <w:t xml:space="preserve">    </w:t>
             </w:r>
@@ -1213,10 +1211,41 @@
               <w:t>to</w:t>
             </w:r>
             <w:r>
-              <w:t xml:space="preserve"> not be duplicated in their definitions and to be inherited by derived classes that exhibit the same properties and behaviors.</w:t>
-            </w:r>
-            <w:r>
-              <w:t xml:space="preserve">  Encapsulation is applied through including ‘private’ access</w:t>
+              <w:t xml:space="preserve"> not be duplicated in their definitions</w:t>
+            </w:r>
+            <w:r>
+              <w:t>.  These class attributes</w:t>
+            </w:r>
+            <w:r>
+              <w:t xml:space="preserve"> a</w:t>
+            </w:r>
+            <w:r>
+              <w:t>re</w:t>
+            </w:r>
+            <w:r>
+              <w:t xml:space="preserve"> inherited by derived classes that exhibit the same properties and behaviors.</w:t>
+            </w:r>
+            <w:r>
+              <w:t xml:space="preserve">  This promotes “don’t repeat yourself” (DRY) pr</w:t>
+            </w:r>
+            <w:r>
+              <w:t xml:space="preserve">actices in that shared code is only written once and implemented across varying classes.  </w:t>
+            </w:r>
+          </w:p>
+          <w:p>
+            <w:pPr>
+              <w:suppressAutoHyphens/>
+            </w:pPr>
+          </w:p>
+          <w:p>
+            <w:pPr>
+              <w:suppressAutoHyphens/>
+            </w:pPr>
+            <w:r>
+              <w:t xml:space="preserve">    </w:t>
+            </w:r>
+            <w:r>
+              <w:t>Encapsulation is applied through including ‘private’ access</w:t>
             </w:r>
             <w:r>
               <w:t xml:space="preserve"> </w:t>
@@ -1239,6 +1268,12 @@
             <w:r>
               <w:t xml:space="preserve"> outside classes but ensures an explicit method call must be made to do so.</w:t>
             </w:r>
+            <w:r>
+              <w:t xml:space="preserve">  Encapsulation is one of the fundamental principles of the object oriented </w:t>
+            </w:r>
+            <w:r>
+              <w:t>programming paradigm, as it promotes the containing of data to a single unit.</w:t>
+            </w:r>
           </w:p>
           <w:p>
             <w:pPr>
@@ -1268,22 +1303,55 @@
               <w:t>is t</w:t>
             </w:r>
             <w:r>
-              <w:t>he default, no argument constructor and a parameterized constructor defined with several parameters</w:t>
+              <w:t>he default, no argument</w:t>
+            </w:r>
+            <w:r>
+              <w:t>,</w:t>
+            </w:r>
+            <w:r>
+              <w:t xml:space="preserve"> constructor and a parameterized constructor defined with several parameters</w:t>
             </w:r>
             <w:r>
               <w:t>.</w:t>
             </w:r>
             <w:r>
-              <w:t xml:space="preserve">  The constructor is overloaded with varying definitions, the appropriate one of which is bound to the call at compile time based on the arguments provided in the object instantiation call.</w:t>
+              <w:t xml:space="preserve">  The constructor is overloaded </w:t>
+            </w:r>
+            <w:r>
+              <w:t>through</w:t>
+            </w:r>
+            <w:r>
+              <w:t xml:space="preserve"> varying definitions, the appropriate one of which is bound to the call at compile time based on the arguments provided in the object instantiation call.</w:t>
             </w:r>
             <w:r>
               <w:t xml:space="preserve">  Abstraction is not applied.</w:t>
             </w:r>
+          </w:p>
+          <w:p>
+            <w:pPr>
+              <w:suppressAutoHyphens/>
+            </w:pPr>
+          </w:p>
+          <w:p>
+            <w:pPr>
+              <w:suppressAutoHyphens/>
+            </w:pPr>
+            <w:r>
+              <w:t xml:space="preserve">    Conditional logic is applied through multiple if-else statements in the checkIn() method.  Specific branches in the method are executed based on the input provided.  For example, if the type of pet to be checked in is a dog, conditional logic dictates that the available dog space be queried for vacancy availability and available cat space is deemed inconsequential.  The reverse occurs if the pet to be checked in is a cat.  Conditional logic is also used to determine whether the pet needs groomed while lodging at Pet</w:t>
+            </w:r>
             <w:r>
               <w:t xml:space="preserve"> </w:t>
             </w:r>
+            <w:r>
+              <w:t xml:space="preserve">BAG based on the duration of the stay and whether the pet is a dog.  In sum, conditional logic is used to control the flow of the program based on the input provided.  </w:t>
+            </w:r>
+            <w:r>
+              <w:t xml:space="preserve"> </w:t>
+            </w:r>
           </w:p>
         </w:tc>
+        <w:bookmarkStart w:id="1" w:name="_GoBack"/>
+        <w:bookmarkEnd w:id="1"/>
       </w:tr>
     </w:tbl>
     <w:p>
@@ -2531,7 +2599,7 @@
 </file>
 
 <file path=customXml/itemProps1.xml><?xml version="1.0" encoding="utf-8"?>
-<ds:datastoreItem xmlns:ds="http://schemas.openxmlformats.org/officeDocument/2006/customXml" ds:itemID="{6F2C3A2D-0FBD-45BB-BC31-DAF9E08D376C}">
+<ds:datastoreItem xmlns:ds="http://schemas.openxmlformats.org/officeDocument/2006/customXml" ds:itemID="{EF2301B1-0642-407A-8D32-21BCA9D98290}">
   <ds:schemaRefs>
     <ds:schemaRef ds:uri="http://schemas.openxmlformats.org/officeDocument/2006/bibliography"/>
   </ds:schemaRefs>

</xml_diff>

<commit_message>
Add Prj1 summary report final FINAL draft :).
</commit_message>
<xml_diff>
--- a/documentation/IT-145-Summary-Report-PetBAG-Project-1.docx
+++ b/documentation/IT-145-Summary-Report-PetBAG-Project-1.docx
@@ -1343,15 +1343,21 @@
               <w:t xml:space="preserve"> </w:t>
             </w:r>
             <w:r>
-              <w:t xml:space="preserve">BAG based on the duration of the stay and whether the pet is a dog.  In sum, conditional logic is used to control the flow of the program based on the input provided.  </w:t>
+              <w:t xml:space="preserve">BAG based on the duration of the stay and whether the pet is a dog.  </w:t>
+            </w:r>
+            <w:r>
+              <w:t xml:space="preserve">While loops are used to ensure the appropriate input needed by the program is provided.  </w:t>
+            </w:r>
+            <w:bookmarkStart w:id="1" w:name="_GoBack"/>
+            <w:bookmarkEnd w:id="1"/>
+            <w:r>
+              <w:t xml:space="preserve">In sum, conditional logic is used to control the flow of the program based on the input provided.  </w:t>
             </w:r>
             <w:r>
               <w:t xml:space="preserve"> </w:t>
             </w:r>
           </w:p>
         </w:tc>
-        <w:bookmarkStart w:id="1" w:name="_GoBack"/>
-        <w:bookmarkEnd w:id="1"/>
       </w:tr>
     </w:tbl>
     <w:p>
@@ -2599,7 +2605,7 @@
 </file>
 
 <file path=customXml/itemProps1.xml><?xml version="1.0" encoding="utf-8"?>
-<ds:datastoreItem xmlns:ds="http://schemas.openxmlformats.org/officeDocument/2006/customXml" ds:itemID="{EF2301B1-0642-407A-8D32-21BCA9D98290}">
+<ds:datastoreItem xmlns:ds="http://schemas.openxmlformats.org/officeDocument/2006/customXml" ds:itemID="{B002124F-7E7E-42AA-BF0A-D7C7FB790405}">
   <ds:schemaRefs>
     <ds:schemaRef ds:uri="http://schemas.openxmlformats.org/officeDocument/2006/bibliography"/>
   </ds:schemaRefs>

</xml_diff>